<commit_message>
Update cerinte si adaugare titlu home page
</commit_message>
<xml_diff>
--- a/TeaWebsite/Cerinte si specificatii.docx
+++ b/TeaWebsite/Cerinte si specificatii.docx
@@ -289,6 +289,13 @@
           <w:szCs w:val="24"/>
         </w:rPr>
       </w:pPr>
+      <w:r>
+        <w:rPr>
+          <w:sz w:val="24"/>
+          <w:szCs w:val="24"/>
+        </w:rPr>
+        <w:t>Posibilitate editare pagina principala si pagina about</w:t>
+      </w:r>
     </w:p>
     <w:p>
       <w:pPr>
@@ -298,6 +305,31 @@
           <w:szCs w:val="24"/>
         </w:rPr>
       </w:pPr>
+      <w:r>
+        <w:rPr>
+          <w:sz w:val="24"/>
+          <w:szCs w:val="24"/>
+        </w:rPr>
+        <w:t>Dropdown menu pentru management</w:t>
+      </w:r>
+    </w:p>
+    <w:p>
+      <w:pPr>
+        <w:ind w:left="720"/>
+        <w:rPr>
+          <w:sz w:val="24"/>
+          <w:szCs w:val="24"/>
+        </w:rPr>
+      </w:pPr>
+    </w:p>
+    <w:p>
+      <w:pPr>
+        <w:ind w:left="720"/>
+        <w:rPr>
+          <w:sz w:val="24"/>
+          <w:szCs w:val="24"/>
+        </w:rPr>
+      </w:pPr>
     </w:p>
     <w:p>
       <w:pPr>
@@ -466,6 +498,7 @@
           <w:sz w:val="24"/>
           <w:szCs w:val="24"/>
         </w:rPr>
+        <w:lastRenderedPageBreak/>
         <w:t xml:space="preserve">Implementarea </w:t>
       </w:r>
       <w:r>
@@ -520,7 +553,6 @@
           <w:sz w:val="24"/>
           <w:szCs w:val="24"/>
         </w:rPr>
-        <w:lastRenderedPageBreak/>
         <w:t>Implementarea unui sistem de inregistrare  utilizatori in baza de date ce salveaza campurile nume, email, parola hash-uita(md5) si rank-ul utilizatorului(admin sau user)</w:t>
       </w:r>
     </w:p>
@@ -603,35 +635,82 @@
           <w:szCs w:val="24"/>
         </w:rPr>
         <w:t>Implementarea(javascript) si afisare erori in cazul in care formularele de adaugare sau editare nu sunt completate in totalitate</w:t>
+      </w:r>
+    </w:p>
+    <w:p>
+      <w:pPr>
+        <w:pStyle w:val="ListParagraph"/>
+        <w:numPr>
+          <w:ilvl w:val="0"/>
+          <w:numId w:val="2"/>
+        </w:numPr>
+        <w:rPr>
+          <w:sz w:val="24"/>
+          <w:szCs w:val="24"/>
+        </w:rPr>
+      </w:pPr>
+      <w:r>
+        <w:rPr>
+          <w:sz w:val="24"/>
+          <w:szCs w:val="24"/>
+        </w:rPr>
+        <w:t xml:space="preserve">Implementarea </w:t>
+      </w:r>
+      <w:r>
+        <w:rPr>
+          <w:sz w:val="24"/>
+          <w:szCs w:val="24"/>
+        </w:rPr>
+        <w:t>in css a unei imagini rotative pentru pagina de about</w:t>
+      </w:r>
+    </w:p>
+    <w:p>
+      <w:pPr>
+        <w:pStyle w:val="ListParagraph"/>
+        <w:numPr>
+          <w:ilvl w:val="0"/>
+          <w:numId w:val="2"/>
+        </w:numPr>
+        <w:rPr>
+          <w:sz w:val="24"/>
+          <w:szCs w:val="24"/>
+        </w:rPr>
+      </w:pPr>
+      <w:r>
+        <w:rPr>
+          <w:sz w:val="24"/>
+          <w:szCs w:val="24"/>
+        </w:rPr>
+        <w:t>Folosirea ckeditor,mysql pentru stocare,editare,creare paginilor html</w:t>
+      </w:r>
+    </w:p>
+    <w:p>
+      <w:pPr>
+        <w:pStyle w:val="ListParagraph"/>
+        <w:numPr>
+          <w:ilvl w:val="0"/>
+          <w:numId w:val="2"/>
+        </w:numPr>
+        <w:rPr>
+          <w:sz w:val="24"/>
+          <w:szCs w:val="24"/>
+        </w:rPr>
+      </w:pPr>
+      <w:r>
+        <w:rPr>
+          <w:sz w:val="24"/>
+          <w:szCs w:val="24"/>
+        </w:rPr>
+        <w:t>Implementarea dropdown m</w:t>
       </w:r>
       <w:bookmarkStart w:id="0" w:name="_GoBack"/>
       <w:bookmarkEnd w:id="0"/>
-    </w:p>
-    <w:p>
-      <w:pPr>
-        <w:pStyle w:val="ListParagraph"/>
-        <w:numPr>
-          <w:ilvl w:val="0"/>
-          <w:numId w:val="2"/>
-        </w:numPr>
-        <w:rPr>
-          <w:sz w:val="24"/>
-          <w:szCs w:val="24"/>
-        </w:rPr>
-      </w:pPr>
-      <w:r>
-        <w:rPr>
-          <w:sz w:val="24"/>
-          <w:szCs w:val="24"/>
-        </w:rPr>
-        <w:t xml:space="preserve">Implementarea </w:t>
-      </w:r>
-      <w:r>
-        <w:rPr>
-          <w:sz w:val="24"/>
-          <w:szCs w:val="24"/>
-        </w:rPr>
-        <w:t>in css a unei imagini rotative pentru pagina de about</w:t>
+      <w:r>
+        <w:rPr>
+          <w:sz w:val="24"/>
+          <w:szCs w:val="24"/>
+        </w:rPr>
+        <w:t xml:space="preserve">enu folosind Jquery,css </w:t>
       </w:r>
     </w:p>
     <w:sectPr>

</xml_diff>